<commit_message>
docs(postman): Update Word document with Postman screenshots
Included captures of requests and responses in Postman for product endpoints. Provides visual verification of the application’s correct behavior and API testing.
</commit_message>
<xml_diff>
--- a/05.Evidencias-POSTMAN.docx
+++ b/05.Evidencias-POSTMAN.docx
@@ -4,6 +4,9 @@
   <w:body>
     <w:p>
       <w:r>
+        <w:rPr>
+          <w:noProof/>
+        </w:rPr>
         <w:drawing>
           <wp:inline distT="0" distB="0" distL="0" distR="0" wp14:anchorId="251D315C" wp14:editId="21BB8195">
             <wp:extent cx="9249801" cy="5202621"/>
@@ -43,6 +46,9 @@
     </w:p>
     <w:p>
       <w:r>
+        <w:rPr>
+          <w:noProof/>
+        </w:rPr>
         <w:lastRenderedPageBreak/>
         <w:drawing>
           <wp:inline distT="0" distB="0" distL="0" distR="0" wp14:anchorId="446191CF" wp14:editId="1A924390">
@@ -83,6 +89,9 @@
     </w:p>
     <w:p>
       <w:r>
+        <w:rPr>
+          <w:noProof/>
+        </w:rPr>
         <w:lastRenderedPageBreak/>
         <w:drawing>
           <wp:inline distT="0" distB="0" distL="0" distR="0" wp14:anchorId="04429E61" wp14:editId="6365DF66">
@@ -123,6 +132,9 @@
     </w:p>
     <w:p>
       <w:r>
+        <w:rPr>
+          <w:noProof/>
+        </w:rPr>
         <w:lastRenderedPageBreak/>
         <w:drawing>
           <wp:inline distT="0" distB="0" distL="0" distR="0" wp14:anchorId="1914951C" wp14:editId="7C2EF6FE">
@@ -163,6 +175,9 @@
     </w:p>
     <w:p>
       <w:r>
+        <w:rPr>
+          <w:noProof/>
+        </w:rPr>
         <w:lastRenderedPageBreak/>
         <w:drawing>
           <wp:inline distT="0" distB="0" distL="0" distR="0" wp14:anchorId="2E32ADB4" wp14:editId="7557A882">
@@ -189,6 +204,276 @@
                     <a:xfrm>
                       <a:off x="0" y="0"/>
                       <a:ext cx="9173256" cy="5159567"/>
+                    </a:xfrm>
+                    <a:prstGeom prst="rect">
+                      <a:avLst/>
+                    </a:prstGeom>
+                  </pic:spPr>
+                </pic:pic>
+              </a:graphicData>
+            </a:graphic>
+          </wp:inline>
+        </w:drawing>
+      </w:r>
+    </w:p>
+    <w:p>
+      <w:r>
+        <w:br w:type="page"/>
+      </w:r>
+    </w:p>
+    <w:p>
+      <w:r>
+        <w:lastRenderedPageBreak/>
+        <w:drawing>
+          <wp:inline distT="0" distB="0" distL="0" distR="0" wp14:anchorId="0C5426E9" wp14:editId="2741DD24">
+            <wp:extent cx="9144000" cy="5143500"/>
+            <wp:effectExtent l="0" t="0" r="0" b="0"/>
+            <wp:docPr id="1754300189" name="Imagen 1"/>
+            <wp:cNvGraphicFramePr>
+              <a:graphicFrameLocks xmlns:a="http://schemas.openxmlformats.org/drawingml/2006/main" noChangeAspect="1"/>
+            </wp:cNvGraphicFramePr>
+            <a:graphic xmlns:a="http://schemas.openxmlformats.org/drawingml/2006/main">
+              <a:graphicData uri="http://schemas.openxmlformats.org/drawingml/2006/picture">
+                <pic:pic xmlns:pic="http://schemas.openxmlformats.org/drawingml/2006/picture">
+                  <pic:nvPicPr>
+                    <pic:cNvPr id="1754300189" name=""/>
+                    <pic:cNvPicPr/>
+                  </pic:nvPicPr>
+                  <pic:blipFill>
+                    <a:blip r:embed="rId10"/>
+                    <a:stretch>
+                      <a:fillRect/>
+                    </a:stretch>
+                  </pic:blipFill>
+                  <pic:spPr>
+                    <a:xfrm>
+                      <a:off x="0" y="0"/>
+                      <a:ext cx="9144000" cy="5143500"/>
+                    </a:xfrm>
+                    <a:prstGeom prst="rect">
+                      <a:avLst/>
+                    </a:prstGeom>
+                  </pic:spPr>
+                </pic:pic>
+              </a:graphicData>
+            </a:graphic>
+          </wp:inline>
+        </w:drawing>
+      </w:r>
+    </w:p>
+    <w:p>
+      <w:r>
+        <w:br w:type="page"/>
+      </w:r>
+    </w:p>
+    <w:p>
+      <w:r>
+        <w:lastRenderedPageBreak/>
+        <w:drawing>
+          <wp:inline distT="0" distB="0" distL="0" distR="0" wp14:anchorId="2F0BEC55" wp14:editId="730BDE6C">
+            <wp:extent cx="9144000" cy="5143500"/>
+            <wp:effectExtent l="0" t="0" r="0" b="0"/>
+            <wp:docPr id="920476580" name="Imagen 1"/>
+            <wp:cNvGraphicFramePr>
+              <a:graphicFrameLocks xmlns:a="http://schemas.openxmlformats.org/drawingml/2006/main" noChangeAspect="1"/>
+            </wp:cNvGraphicFramePr>
+            <a:graphic xmlns:a="http://schemas.openxmlformats.org/drawingml/2006/main">
+              <a:graphicData uri="http://schemas.openxmlformats.org/drawingml/2006/picture">
+                <pic:pic xmlns:pic="http://schemas.openxmlformats.org/drawingml/2006/picture">
+                  <pic:nvPicPr>
+                    <pic:cNvPr id="920476580" name=""/>
+                    <pic:cNvPicPr/>
+                  </pic:nvPicPr>
+                  <pic:blipFill>
+                    <a:blip r:embed="rId11"/>
+                    <a:stretch>
+                      <a:fillRect/>
+                    </a:stretch>
+                  </pic:blipFill>
+                  <pic:spPr>
+                    <a:xfrm>
+                      <a:off x="0" y="0"/>
+                      <a:ext cx="9144000" cy="5143500"/>
+                    </a:xfrm>
+                    <a:prstGeom prst="rect">
+                      <a:avLst/>
+                    </a:prstGeom>
+                  </pic:spPr>
+                </pic:pic>
+              </a:graphicData>
+            </a:graphic>
+          </wp:inline>
+        </w:drawing>
+      </w:r>
+    </w:p>
+    <w:p>
+      <w:r>
+        <w:br w:type="page"/>
+      </w:r>
+    </w:p>
+    <w:p>
+      <w:r>
+        <w:lastRenderedPageBreak/>
+        <w:drawing>
+          <wp:inline distT="0" distB="0" distL="0" distR="0" wp14:anchorId="79B2064B" wp14:editId="49B0C90C">
+            <wp:extent cx="9144000" cy="5143500"/>
+            <wp:effectExtent l="0" t="0" r="0" b="0"/>
+            <wp:docPr id="968425883" name="Imagen 1"/>
+            <wp:cNvGraphicFramePr>
+              <a:graphicFrameLocks xmlns:a="http://schemas.openxmlformats.org/drawingml/2006/main" noChangeAspect="1"/>
+            </wp:cNvGraphicFramePr>
+            <a:graphic xmlns:a="http://schemas.openxmlformats.org/drawingml/2006/main">
+              <a:graphicData uri="http://schemas.openxmlformats.org/drawingml/2006/picture">
+                <pic:pic xmlns:pic="http://schemas.openxmlformats.org/drawingml/2006/picture">
+                  <pic:nvPicPr>
+                    <pic:cNvPr id="968425883" name=""/>
+                    <pic:cNvPicPr/>
+                  </pic:nvPicPr>
+                  <pic:blipFill>
+                    <a:blip r:embed="rId12"/>
+                    <a:stretch>
+                      <a:fillRect/>
+                    </a:stretch>
+                  </pic:blipFill>
+                  <pic:spPr>
+                    <a:xfrm>
+                      <a:off x="0" y="0"/>
+                      <a:ext cx="9144000" cy="5143500"/>
+                    </a:xfrm>
+                    <a:prstGeom prst="rect">
+                      <a:avLst/>
+                    </a:prstGeom>
+                  </pic:spPr>
+                </pic:pic>
+              </a:graphicData>
+            </a:graphic>
+          </wp:inline>
+        </w:drawing>
+      </w:r>
+    </w:p>
+    <w:p>
+      <w:r>
+        <w:br w:type="page"/>
+      </w:r>
+    </w:p>
+    <w:p>
+      <w:r>
+        <w:lastRenderedPageBreak/>
+        <w:drawing>
+          <wp:inline distT="0" distB="0" distL="0" distR="0" wp14:anchorId="6EE74457" wp14:editId="765A099A">
+            <wp:extent cx="9144000" cy="5143500"/>
+            <wp:effectExtent l="0" t="0" r="0" b="0"/>
+            <wp:docPr id="81348269" name="Imagen 1"/>
+            <wp:cNvGraphicFramePr>
+              <a:graphicFrameLocks xmlns:a="http://schemas.openxmlformats.org/drawingml/2006/main" noChangeAspect="1"/>
+            </wp:cNvGraphicFramePr>
+            <a:graphic xmlns:a="http://schemas.openxmlformats.org/drawingml/2006/main">
+              <a:graphicData uri="http://schemas.openxmlformats.org/drawingml/2006/picture">
+                <pic:pic xmlns:pic="http://schemas.openxmlformats.org/drawingml/2006/picture">
+                  <pic:nvPicPr>
+                    <pic:cNvPr id="81348269" name=""/>
+                    <pic:cNvPicPr/>
+                  </pic:nvPicPr>
+                  <pic:blipFill>
+                    <a:blip r:embed="rId13"/>
+                    <a:stretch>
+                      <a:fillRect/>
+                    </a:stretch>
+                  </pic:blipFill>
+                  <pic:spPr>
+                    <a:xfrm>
+                      <a:off x="0" y="0"/>
+                      <a:ext cx="9144000" cy="5143500"/>
+                    </a:xfrm>
+                    <a:prstGeom prst="rect">
+                      <a:avLst/>
+                    </a:prstGeom>
+                  </pic:spPr>
+                </pic:pic>
+              </a:graphicData>
+            </a:graphic>
+          </wp:inline>
+        </w:drawing>
+      </w:r>
+    </w:p>
+    <w:p>
+      <w:r>
+        <w:br w:type="page"/>
+      </w:r>
+    </w:p>
+    <w:p>
+      <w:r>
+        <w:lastRenderedPageBreak/>
+        <w:drawing>
+          <wp:inline distT="0" distB="0" distL="0" distR="0" wp14:anchorId="647FC8BE" wp14:editId="4E19ABE1">
+            <wp:extent cx="9144000" cy="5143500"/>
+            <wp:effectExtent l="0" t="0" r="0" b="0"/>
+            <wp:docPr id="1852174121" name="Imagen 1"/>
+            <wp:cNvGraphicFramePr>
+              <a:graphicFrameLocks xmlns:a="http://schemas.openxmlformats.org/drawingml/2006/main" noChangeAspect="1"/>
+            </wp:cNvGraphicFramePr>
+            <a:graphic xmlns:a="http://schemas.openxmlformats.org/drawingml/2006/main">
+              <a:graphicData uri="http://schemas.openxmlformats.org/drawingml/2006/picture">
+                <pic:pic xmlns:pic="http://schemas.openxmlformats.org/drawingml/2006/picture">
+                  <pic:nvPicPr>
+                    <pic:cNvPr id="1852174121" name=""/>
+                    <pic:cNvPicPr/>
+                  </pic:nvPicPr>
+                  <pic:blipFill>
+                    <a:blip r:embed="rId14"/>
+                    <a:stretch>
+                      <a:fillRect/>
+                    </a:stretch>
+                  </pic:blipFill>
+                  <pic:spPr>
+                    <a:xfrm>
+                      <a:off x="0" y="0"/>
+                      <a:ext cx="9144000" cy="5143500"/>
+                    </a:xfrm>
+                    <a:prstGeom prst="rect">
+                      <a:avLst/>
+                    </a:prstGeom>
+                  </pic:spPr>
+                </pic:pic>
+              </a:graphicData>
+            </a:graphic>
+          </wp:inline>
+        </w:drawing>
+      </w:r>
+    </w:p>
+    <w:p>
+      <w:r>
+        <w:br w:type="page"/>
+      </w:r>
+    </w:p>
+    <w:p>
+      <w:r>
+        <w:lastRenderedPageBreak/>
+        <w:drawing>
+          <wp:inline distT="0" distB="0" distL="0" distR="0" wp14:anchorId="331317F5" wp14:editId="302DA895">
+            <wp:extent cx="9144000" cy="5143500"/>
+            <wp:effectExtent l="0" t="0" r="0" b="0"/>
+            <wp:docPr id="422577792" name="Imagen 1"/>
+            <wp:cNvGraphicFramePr>
+              <a:graphicFrameLocks xmlns:a="http://schemas.openxmlformats.org/drawingml/2006/main" noChangeAspect="1"/>
+            </wp:cNvGraphicFramePr>
+            <a:graphic xmlns:a="http://schemas.openxmlformats.org/drawingml/2006/main">
+              <a:graphicData uri="http://schemas.openxmlformats.org/drawingml/2006/picture">
+                <pic:pic xmlns:pic="http://schemas.openxmlformats.org/drawingml/2006/picture">
+                  <pic:nvPicPr>
+                    <pic:cNvPr id="422577792" name=""/>
+                    <pic:cNvPicPr/>
+                  </pic:nvPicPr>
+                  <pic:blipFill>
+                    <a:blip r:embed="rId15"/>
+                    <a:stretch>
+                      <a:fillRect/>
+                    </a:stretch>
+                  </pic:blipFill>
+                  <pic:spPr>
+                    <a:xfrm>
+                      <a:off x="0" y="0"/>
+                      <a:ext cx="9144000" cy="5143500"/>
                     </a:xfrm>
                     <a:prstGeom prst="rect">
                       <a:avLst/>

</xml_diff>